<commit_message>
Exclusão de trabalhos antigos e verificação do trabalho
</commit_message>
<xml_diff>
--- a/TRABALHO DE FIM DO CURSO - RETIFICADO.docx
+++ b/TRABALHO DE FIM DO CURSO - RETIFICADO.docx
@@ -1,6 +1,6 @@
 
 <file path=word/document.xml><?xml version="1.0" encoding="utf-8"?>
-<w:document xmlns:wpc="http://schemas.microsoft.com/office/word/2010/wordprocessingCanvas" xmlns:cx="http://schemas.microsoft.com/office/drawing/2014/chartex" xmlns:cx1="http://schemas.microsoft.com/office/drawing/2015/9/8/chartex" xmlns:cx2="http://schemas.microsoft.com/office/drawing/2015/10/21/chartex" xmlns:cx3="http://schemas.microsoft.com/office/drawing/2016/5/9/chartex" xmlns:cx4="http://schemas.microsoft.com/office/drawing/2016/5/10/chartex" xmlns:cx5="http://schemas.microsoft.com/office/drawing/2016/5/11/chartex" xmlns:cx6="http://schemas.microsoft.com/office/drawing/2016/5/12/chartex" xmlns:cx7="http://schemas.microsoft.com/office/drawing/2016/5/13/chartex" xmlns:cx8="http://schemas.microsoft.com/office/drawing/2016/5/14/chartex" xmlns:mc="http://schemas.openxmlformats.org/markup-compatibility/2006" xmlns:aink="http://schemas.microsoft.com/office/drawing/2016/ink" xmlns:am3d="http://schemas.microsoft.com/office/drawing/2017/model3d" xmlns:o="urn:schemas-microsoft-com:office:office" xmlns:oel="http://schemas.microsoft.com/office/2019/extlst" xmlns:r="http://schemas.openxmlformats.org/officeDocument/2006/relationships" xmlns:m="http://schemas.openxmlformats.org/officeDocument/2006/math" xmlns:v="urn:schemas-microsoft-com:vml" xmlns:wp14="http://schemas.microsoft.com/office/word/2010/wordprocessingDrawing" xmlns:wp="http://schemas.openxmlformats.org/drawingml/2006/wordprocessingDrawing" xmlns:w10="urn:schemas-microsoft-com:office:word" xmlns:w="http://schemas.openxmlformats.org/wordprocessingml/2006/main" xmlns:w14="http://schemas.microsoft.com/office/word/2010/wordml" xmlns:w15="http://schemas.microsoft.com/office/word/2012/wordml" xmlns:w16cex="http://schemas.microsoft.com/office/word/2018/wordml/cex" xmlns:w16cid="http://schemas.microsoft.com/office/word/2016/wordml/cid" xmlns:w16="http://schemas.microsoft.com/office/word/2018/wordml" xmlns:w16du="http://schemas.microsoft.com/office/word/2023/wordml/word16du" xmlns:w16sdtdh="http://schemas.microsoft.com/office/word/2020/wordml/sdtdatahash" xmlns:w16se="http://schemas.microsoft.com/office/word/2015/wordml/symex" xmlns:wpg="http://schemas.microsoft.com/office/word/2010/wordprocessingGroup" xmlns:wpi="http://schemas.microsoft.com/office/word/2010/wordprocessingInk" xmlns:wne="http://schemas.microsoft.com/office/word/2006/wordml" xmlns:wps="http://schemas.microsoft.com/office/word/2010/wordprocessingShape" mc:Ignorable="w14 w15 w16se w16cid w16 w16cex w16sdtdh w16du wp14">
+<w:document xmlns:wpc="http://schemas.microsoft.com/office/word/2010/wordprocessingCanvas" xmlns:cx="http://schemas.microsoft.com/office/drawing/2014/chartex" xmlns:cx1="http://schemas.microsoft.com/office/drawing/2015/9/8/chartex" xmlns:cx2="http://schemas.microsoft.com/office/drawing/2015/10/21/chartex" xmlns:cx3="http://schemas.microsoft.com/office/drawing/2016/5/9/chartex" xmlns:cx4="http://schemas.microsoft.com/office/drawing/2016/5/10/chartex" xmlns:cx5="http://schemas.microsoft.com/office/drawing/2016/5/11/chartex" xmlns:cx6="http://schemas.microsoft.com/office/drawing/2016/5/12/chartex" xmlns:cx7="http://schemas.microsoft.com/office/drawing/2016/5/13/chartex" xmlns:cx8="http://schemas.microsoft.com/office/drawing/2016/5/14/chartex" xmlns:mc="http://schemas.openxmlformats.org/markup-compatibility/2006" xmlns:aink="http://schemas.microsoft.com/office/drawing/2016/ink" xmlns:am3d="http://schemas.microsoft.com/office/drawing/2017/model3d" xmlns:o="urn:schemas-microsoft-com:office:office" xmlns:oel="http://schemas.microsoft.com/office/2019/extlst" xmlns:r="http://schemas.openxmlformats.org/officeDocument/2006/relationships" xmlns:m="http://schemas.openxmlformats.org/officeDocument/2006/math" xmlns:v="urn:schemas-microsoft-com:vml" xmlns:wp14="http://schemas.microsoft.com/office/word/2010/wordprocessingDrawing" xmlns:wp="http://schemas.openxmlformats.org/drawingml/2006/wordprocessingDrawing" xmlns:w10="urn:schemas-microsoft-com:office:word" xmlns:w="http://schemas.openxmlformats.org/wordprocessingml/2006/main" xmlns:w14="http://schemas.microsoft.com/office/word/2010/wordml" xmlns:w15="http://schemas.microsoft.com/office/word/2012/wordml" xmlns:w16cex="http://schemas.microsoft.com/office/word/2018/wordml/cex" xmlns:w16cid="http://schemas.microsoft.com/office/word/2016/wordml/cid" xmlns:w16="http://schemas.microsoft.com/office/word/2018/wordml" xmlns:w16du="http://schemas.microsoft.com/office/word/2023/wordml/word16du" xmlns:w16sdtdh="http://schemas.microsoft.com/office/word/2020/wordml/sdtdatahash" xmlns:w16sdtfl="http://schemas.microsoft.com/office/word/2024/wordml/sdtformatlock" xmlns:w16se="http://schemas.microsoft.com/office/word/2015/wordml/symex" xmlns:wpg="http://schemas.microsoft.com/office/word/2010/wordprocessingGroup" xmlns:wpi="http://schemas.microsoft.com/office/word/2010/wordprocessingInk" xmlns:wne="http://schemas.microsoft.com/office/word/2006/wordml" xmlns:wps="http://schemas.microsoft.com/office/word/2010/wordprocessingShape" mc:Ignorable="w14 w15 w16se w16cid w16 w16cex w16sdtdh w16sdtfl w16du wp14">
   <w:body>
     <w:p>
       <w:pPr>
@@ -25131,7 +25131,7 @@
           <w:p>
             <w:pPr>
               <w:ind w:firstLine="0"/>
-              <w:jc w:val="center"/>
+              <w:jc w:val="left"/>
             </w:pPr>
             <w:r>
               <w:t>Alta</w:t>
@@ -33338,7 +33338,7 @@
 </file>
 
 <file path=word/comments.xml><?xml version="1.0" encoding="utf-8"?>
-<w:comments xmlns:wpc="http://schemas.microsoft.com/office/word/2010/wordprocessingCanvas" xmlns:cx="http://schemas.microsoft.com/office/drawing/2014/chartex" xmlns:cx1="http://schemas.microsoft.com/office/drawing/2015/9/8/chartex" xmlns:cx2="http://schemas.microsoft.com/office/drawing/2015/10/21/chartex" xmlns:cx3="http://schemas.microsoft.com/office/drawing/2016/5/9/chartex" xmlns:cx4="http://schemas.microsoft.com/office/drawing/2016/5/10/chartex" xmlns:cx5="http://schemas.microsoft.com/office/drawing/2016/5/11/chartex" xmlns:cx6="http://schemas.microsoft.com/office/drawing/2016/5/12/chartex" xmlns:cx7="http://schemas.microsoft.com/office/drawing/2016/5/13/chartex" xmlns:cx8="http://schemas.microsoft.com/office/drawing/2016/5/14/chartex" xmlns:mc="http://schemas.openxmlformats.org/markup-compatibility/2006" xmlns:aink="http://schemas.microsoft.com/office/drawing/2016/ink" xmlns:am3d="http://schemas.microsoft.com/office/drawing/2017/model3d" xmlns:o="urn:schemas-microsoft-com:office:office" xmlns:oel="http://schemas.microsoft.com/office/2019/extlst" xmlns:r="http://schemas.openxmlformats.org/officeDocument/2006/relationships" xmlns:m="http://schemas.openxmlformats.org/officeDocument/2006/math" xmlns:v="urn:schemas-microsoft-com:vml" xmlns:wp14="http://schemas.microsoft.com/office/word/2010/wordprocessingDrawing" xmlns:wp="http://schemas.openxmlformats.org/drawingml/2006/wordprocessingDrawing" xmlns:w10="urn:schemas-microsoft-com:office:word" xmlns:w="http://schemas.openxmlformats.org/wordprocessingml/2006/main" xmlns:w14="http://schemas.microsoft.com/office/word/2010/wordml" xmlns:w15="http://schemas.microsoft.com/office/word/2012/wordml" xmlns:w16cex="http://schemas.microsoft.com/office/word/2018/wordml/cex" xmlns:w16cid="http://schemas.microsoft.com/office/word/2016/wordml/cid" xmlns:w16="http://schemas.microsoft.com/office/word/2018/wordml" xmlns:w16du="http://schemas.microsoft.com/office/word/2023/wordml/word16du" xmlns:w16sdtdh="http://schemas.microsoft.com/office/word/2020/wordml/sdtdatahash" xmlns:w16se="http://schemas.microsoft.com/office/word/2015/wordml/symex" xmlns:wpg="http://schemas.microsoft.com/office/word/2010/wordprocessingGroup" xmlns:wpi="http://schemas.microsoft.com/office/word/2010/wordprocessingInk" xmlns:wne="http://schemas.microsoft.com/office/word/2006/wordml" xmlns:wps="http://schemas.microsoft.com/office/word/2010/wordprocessingShape" mc:Ignorable="w14 w15 w16se w16cid w16 w16cex w16sdtdh w16du wp14">
+<w:comments xmlns:wpc="http://schemas.microsoft.com/office/word/2010/wordprocessingCanvas" xmlns:cx="http://schemas.microsoft.com/office/drawing/2014/chartex" xmlns:cx1="http://schemas.microsoft.com/office/drawing/2015/9/8/chartex" xmlns:cx2="http://schemas.microsoft.com/office/drawing/2015/10/21/chartex" xmlns:cx3="http://schemas.microsoft.com/office/drawing/2016/5/9/chartex" xmlns:cx4="http://schemas.microsoft.com/office/drawing/2016/5/10/chartex" xmlns:cx5="http://schemas.microsoft.com/office/drawing/2016/5/11/chartex" xmlns:cx6="http://schemas.microsoft.com/office/drawing/2016/5/12/chartex" xmlns:cx7="http://schemas.microsoft.com/office/drawing/2016/5/13/chartex" xmlns:cx8="http://schemas.microsoft.com/office/drawing/2016/5/14/chartex" xmlns:mc="http://schemas.openxmlformats.org/markup-compatibility/2006" xmlns:aink="http://schemas.microsoft.com/office/drawing/2016/ink" xmlns:am3d="http://schemas.microsoft.com/office/drawing/2017/model3d" xmlns:o="urn:schemas-microsoft-com:office:office" xmlns:oel="http://schemas.microsoft.com/office/2019/extlst" xmlns:r="http://schemas.openxmlformats.org/officeDocument/2006/relationships" xmlns:m="http://schemas.openxmlformats.org/officeDocument/2006/math" xmlns:v="urn:schemas-microsoft-com:vml" xmlns:wp14="http://schemas.microsoft.com/office/word/2010/wordprocessingDrawing" xmlns:wp="http://schemas.openxmlformats.org/drawingml/2006/wordprocessingDrawing" xmlns:w10="urn:schemas-microsoft-com:office:word" xmlns:w="http://schemas.openxmlformats.org/wordprocessingml/2006/main" xmlns:w14="http://schemas.microsoft.com/office/word/2010/wordml" xmlns:w15="http://schemas.microsoft.com/office/word/2012/wordml" xmlns:w16cex="http://schemas.microsoft.com/office/word/2018/wordml/cex" xmlns:w16cid="http://schemas.microsoft.com/office/word/2016/wordml/cid" xmlns:w16="http://schemas.microsoft.com/office/word/2018/wordml" xmlns:w16du="http://schemas.microsoft.com/office/word/2023/wordml/word16du" xmlns:w16sdtdh="http://schemas.microsoft.com/office/word/2020/wordml/sdtdatahash" xmlns:w16sdtfl="http://schemas.microsoft.com/office/word/2024/wordml/sdtformatlock" xmlns:w16se="http://schemas.microsoft.com/office/word/2015/wordml/symex" xmlns:wpg="http://schemas.microsoft.com/office/word/2010/wordprocessingGroup" xmlns:wpi="http://schemas.microsoft.com/office/word/2010/wordprocessingInk" xmlns:wne="http://schemas.microsoft.com/office/word/2006/wordml" xmlns:wps="http://schemas.microsoft.com/office/word/2010/wordprocessingShape" mc:Ignorable="w14 w15 w16se w16cid w16 w16cex w16sdtdh w16sdtfl w16du wp14">
   <w:comment w:id="2" w:author="Metódio Armando" w:date="2024-09-01T22:48:00Z" w:initials="MA">
     <w:p>
       <w:pPr>
@@ -33491,7 +33491,10 @@
         <w:annotationRef/>
       </w:r>
       <w:r>
-        <w:t>ESTA SECÇÃO NÃO DEVE SER 2.1.1.1.3, POIS ESTÁ DENTRO DA ANTERIOR.</w:t>
+        <w:t xml:space="preserve">ESTA </w:t>
+      </w:r>
+      <w:r>
+        <w:t>SECÇÃO NÃO DEVE SER 2.1.1.1.3, POIS ESTÁ DENTRO DA ANTERIOR.</w:t>
       </w:r>
     </w:p>
   </w:comment>
@@ -33565,7 +33568,10 @@
         <w:annotationRef/>
       </w:r>
       <w:r>
-        <w:t>APRESENTAR MAIS ARGUMENTOS NESTE TÓPICO.</w:t>
+        <w:t xml:space="preserve">APRESENTAR </w:t>
+      </w:r>
+      <w:r>
+        <w:t>MAIS ARGUMENTOS NESTE TÓPICO.</w:t>
       </w:r>
     </w:p>
   </w:comment>
@@ -33729,7 +33735,10 @@
         <w:annotationRef/>
       </w:r>
       <w:r>
-        <w:t>A CONCLUSÃO NÃO REWSPONDE AO OBJECTIVO! MELHORAR.</w:t>
+        <w:t xml:space="preserve">A </w:t>
+      </w:r>
+      <w:r>
+        <w:t>CONCLUSÃO NÃO REWSPONDE AO OBJECTIVO! MELHORAR.</w:t>
       </w:r>
     </w:p>
   </w:comment>
@@ -33758,7 +33767,7 @@
 </file>
 
 <file path=word/commentsExtended.xml><?xml version="1.0" encoding="utf-8"?>
-<w15:commentsEx xmlns:wpc="http://schemas.microsoft.com/office/word/2010/wordprocessingCanvas" xmlns:cx="http://schemas.microsoft.com/office/drawing/2014/chartex" xmlns:cx1="http://schemas.microsoft.com/office/drawing/2015/9/8/chartex" xmlns:cx2="http://schemas.microsoft.com/office/drawing/2015/10/21/chartex" xmlns:cx3="http://schemas.microsoft.com/office/drawing/2016/5/9/chartex" xmlns:cx4="http://schemas.microsoft.com/office/drawing/2016/5/10/chartex" xmlns:cx5="http://schemas.microsoft.com/office/drawing/2016/5/11/chartex" xmlns:cx6="http://schemas.microsoft.com/office/drawing/2016/5/12/chartex" xmlns:cx7="http://schemas.microsoft.com/office/drawing/2016/5/13/chartex" xmlns:cx8="http://schemas.microsoft.com/office/drawing/2016/5/14/chartex" xmlns:mc="http://schemas.openxmlformats.org/markup-compatibility/2006" xmlns:aink="http://schemas.microsoft.com/office/drawing/2016/ink" xmlns:am3d="http://schemas.microsoft.com/office/drawing/2017/model3d" xmlns:o="urn:schemas-microsoft-com:office:office" xmlns:oel="http://schemas.microsoft.com/office/2019/extlst" xmlns:r="http://schemas.openxmlformats.org/officeDocument/2006/relationships" xmlns:m="http://schemas.openxmlformats.org/officeDocument/2006/math" xmlns:v="urn:schemas-microsoft-com:vml" xmlns:wp14="http://schemas.microsoft.com/office/word/2010/wordprocessingDrawing" xmlns:wp="http://schemas.openxmlformats.org/drawingml/2006/wordprocessingDrawing" xmlns:w10="urn:schemas-microsoft-com:office:word" xmlns:w="http://schemas.openxmlformats.org/wordprocessingml/2006/main" xmlns:w14="http://schemas.microsoft.com/office/word/2010/wordml" xmlns:w15="http://schemas.microsoft.com/office/word/2012/wordml" xmlns:w16cex="http://schemas.microsoft.com/office/word/2018/wordml/cex" xmlns:w16cid="http://schemas.microsoft.com/office/word/2016/wordml/cid" xmlns:w16="http://schemas.microsoft.com/office/word/2018/wordml" xmlns:w16du="http://schemas.microsoft.com/office/word/2023/wordml/word16du" xmlns:w16sdtdh="http://schemas.microsoft.com/office/word/2020/wordml/sdtdatahash" xmlns:w16se="http://schemas.microsoft.com/office/word/2015/wordml/symex" xmlns:wpg="http://schemas.microsoft.com/office/word/2010/wordprocessingGroup" xmlns:wpi="http://schemas.microsoft.com/office/word/2010/wordprocessingInk" xmlns:wne="http://schemas.microsoft.com/office/word/2006/wordml" xmlns:wps="http://schemas.microsoft.com/office/word/2010/wordprocessingShape" mc:Ignorable="w14 w15 w16se w16cid w16 w16cex w16sdtdh w16du wp14">
+<w15:commentsEx xmlns:wpc="http://schemas.microsoft.com/office/word/2010/wordprocessingCanvas" xmlns:cx="http://schemas.microsoft.com/office/drawing/2014/chartex" xmlns:cx1="http://schemas.microsoft.com/office/drawing/2015/9/8/chartex" xmlns:cx2="http://schemas.microsoft.com/office/drawing/2015/10/21/chartex" xmlns:cx3="http://schemas.microsoft.com/office/drawing/2016/5/9/chartex" xmlns:cx4="http://schemas.microsoft.com/office/drawing/2016/5/10/chartex" xmlns:cx5="http://schemas.microsoft.com/office/drawing/2016/5/11/chartex" xmlns:cx6="http://schemas.microsoft.com/office/drawing/2016/5/12/chartex" xmlns:cx7="http://schemas.microsoft.com/office/drawing/2016/5/13/chartex" xmlns:cx8="http://schemas.microsoft.com/office/drawing/2016/5/14/chartex" xmlns:mc="http://schemas.openxmlformats.org/markup-compatibility/2006" xmlns:aink="http://schemas.microsoft.com/office/drawing/2016/ink" xmlns:am3d="http://schemas.microsoft.com/office/drawing/2017/model3d" xmlns:o="urn:schemas-microsoft-com:office:office" xmlns:oel="http://schemas.microsoft.com/office/2019/extlst" xmlns:r="http://schemas.openxmlformats.org/officeDocument/2006/relationships" xmlns:m="http://schemas.openxmlformats.org/officeDocument/2006/math" xmlns:v="urn:schemas-microsoft-com:vml" xmlns:wp14="http://schemas.microsoft.com/office/word/2010/wordprocessingDrawing" xmlns:wp="http://schemas.openxmlformats.org/drawingml/2006/wordprocessingDrawing" xmlns:w10="urn:schemas-microsoft-com:office:word" xmlns:w="http://schemas.openxmlformats.org/wordprocessingml/2006/main" xmlns:w14="http://schemas.microsoft.com/office/word/2010/wordml" xmlns:w15="http://schemas.microsoft.com/office/word/2012/wordml" xmlns:w16cex="http://schemas.microsoft.com/office/word/2018/wordml/cex" xmlns:w16cid="http://schemas.microsoft.com/office/word/2016/wordml/cid" xmlns:w16="http://schemas.microsoft.com/office/word/2018/wordml" xmlns:w16du="http://schemas.microsoft.com/office/word/2023/wordml/word16du" xmlns:w16sdtdh="http://schemas.microsoft.com/office/word/2020/wordml/sdtdatahash" xmlns:w16sdtfl="http://schemas.microsoft.com/office/word/2024/wordml/sdtformatlock" xmlns:w16se="http://schemas.microsoft.com/office/word/2015/wordml/symex" xmlns:wpg="http://schemas.microsoft.com/office/word/2010/wordprocessingGroup" xmlns:wpi="http://schemas.microsoft.com/office/word/2010/wordprocessingInk" xmlns:wne="http://schemas.microsoft.com/office/word/2006/wordml" xmlns:wps="http://schemas.microsoft.com/office/word/2010/wordprocessingShape" mc:Ignorable="w14 w15 w16se w16cid w16 w16cex w16sdtdh w16sdtfl w16du wp14">
   <w15:commentEx w15:paraId="5F72A49B" w15:done="0"/>
   <w15:commentEx w15:paraId="4B41128C" w15:paraIdParent="5F72A49B" w15:done="0"/>
   <w15:commentEx w15:paraId="654701E3" w15:done="0"/>
@@ -33784,7 +33793,7 @@
 </file>
 
 <file path=word/commentsExtensible.xml><?xml version="1.0" encoding="utf-8"?>
-<w16cex:commentsExtensible xmlns:wpc="http://schemas.microsoft.com/office/word/2010/wordprocessingCanvas" xmlns:cx="http://schemas.microsoft.com/office/drawing/2014/chartex" xmlns:cx1="http://schemas.microsoft.com/office/drawing/2015/9/8/chartex" xmlns:cx2="http://schemas.microsoft.com/office/drawing/2015/10/21/chartex" xmlns:cx3="http://schemas.microsoft.com/office/drawing/2016/5/9/chartex" xmlns:cx4="http://schemas.microsoft.com/office/drawing/2016/5/10/chartex" xmlns:cx5="http://schemas.microsoft.com/office/drawing/2016/5/11/chartex" xmlns:cx6="http://schemas.microsoft.com/office/drawing/2016/5/12/chartex" xmlns:cx7="http://schemas.microsoft.com/office/drawing/2016/5/13/chartex" xmlns:cx8="http://schemas.microsoft.com/office/drawing/2016/5/14/chartex" xmlns:cr="http://schemas.microsoft.com/office/comments/2020/reactions" xmlns:mc="http://schemas.openxmlformats.org/markup-compatibility/2006" xmlns:aink="http://schemas.microsoft.com/office/drawing/2016/ink" xmlns:am3d="http://schemas.microsoft.com/office/drawing/2017/model3d" xmlns:o="urn:schemas-microsoft-com:office:office" xmlns:oel="http://schemas.microsoft.com/office/2019/extlst" xmlns:r="http://schemas.openxmlformats.org/officeDocument/2006/relationships" xmlns:m="http://schemas.openxmlformats.org/officeDocument/2006/math" xmlns:v="urn:schemas-microsoft-com:vml" xmlns:wp14="http://schemas.microsoft.com/office/word/2010/wordprocessingDrawing" xmlns:wp="http://schemas.openxmlformats.org/drawingml/2006/wordprocessingDrawing" xmlns:w10="urn:schemas-microsoft-com:office:word" xmlns:w="http://schemas.openxmlformats.org/wordprocessingml/2006/main" xmlns:w14="http://schemas.microsoft.com/office/word/2010/wordml" xmlns:w15="http://schemas.microsoft.com/office/word/2012/wordml" xmlns:w16cex="http://schemas.microsoft.com/office/word/2018/wordml/cex" xmlns:w16cid="http://schemas.microsoft.com/office/word/2016/wordml/cid" xmlns:w16="http://schemas.microsoft.com/office/word/2018/wordml" xmlns:w16du="http://schemas.microsoft.com/office/word/2023/wordml/word16du" xmlns:w16sdtdh="http://schemas.microsoft.com/office/word/2020/wordml/sdtdatahash" xmlns:w16se="http://schemas.microsoft.com/office/word/2015/wordml/symex" xmlns:wpg="http://schemas.microsoft.com/office/word/2010/wordprocessingGroup" xmlns:wpi="http://schemas.microsoft.com/office/word/2010/wordprocessingInk" xmlns:wne="http://schemas.microsoft.com/office/word/2006/wordml" xmlns:wps="http://schemas.microsoft.com/office/word/2010/wordprocessingShape" mc:Ignorable="w14 w15 w16se w16cid w16 w16cex w16sdtdh cr w16du wp14">
+<w16cex:commentsExtensible xmlns:wpc="http://schemas.microsoft.com/office/word/2010/wordprocessingCanvas" xmlns:cx="http://schemas.microsoft.com/office/drawing/2014/chartex" xmlns:cx1="http://schemas.microsoft.com/office/drawing/2015/9/8/chartex" xmlns:cx2="http://schemas.microsoft.com/office/drawing/2015/10/21/chartex" xmlns:cx3="http://schemas.microsoft.com/office/drawing/2016/5/9/chartex" xmlns:cx4="http://schemas.microsoft.com/office/drawing/2016/5/10/chartex" xmlns:cx5="http://schemas.microsoft.com/office/drawing/2016/5/11/chartex" xmlns:cx6="http://schemas.microsoft.com/office/drawing/2016/5/12/chartex" xmlns:cx7="http://schemas.microsoft.com/office/drawing/2016/5/13/chartex" xmlns:cx8="http://schemas.microsoft.com/office/drawing/2016/5/14/chartex" xmlns:cr="http://schemas.microsoft.com/office/comments/2020/reactions" xmlns:mc="http://schemas.openxmlformats.org/markup-compatibility/2006" xmlns:aink="http://schemas.microsoft.com/office/drawing/2016/ink" xmlns:am3d="http://schemas.microsoft.com/office/drawing/2017/model3d" xmlns:o="urn:schemas-microsoft-com:office:office" xmlns:oel="http://schemas.microsoft.com/office/2019/extlst" xmlns:r="http://schemas.openxmlformats.org/officeDocument/2006/relationships" xmlns:m="http://schemas.openxmlformats.org/officeDocument/2006/math" xmlns:v="urn:schemas-microsoft-com:vml" xmlns:wp14="http://schemas.microsoft.com/office/word/2010/wordprocessingDrawing" xmlns:wp="http://schemas.openxmlformats.org/drawingml/2006/wordprocessingDrawing" xmlns:w10="urn:schemas-microsoft-com:office:word" xmlns:w="http://schemas.openxmlformats.org/wordprocessingml/2006/main" xmlns:w14="http://schemas.microsoft.com/office/word/2010/wordml" xmlns:w15="http://schemas.microsoft.com/office/word/2012/wordml" xmlns:w16cex="http://schemas.microsoft.com/office/word/2018/wordml/cex" xmlns:w16cid="http://schemas.microsoft.com/office/word/2016/wordml/cid" xmlns:w16="http://schemas.microsoft.com/office/word/2018/wordml" xmlns:w16du="http://schemas.microsoft.com/office/word/2023/wordml/word16du" xmlns:w16sdtdh="http://schemas.microsoft.com/office/word/2020/wordml/sdtdatahash" xmlns:w16sdtfl="http://schemas.microsoft.com/office/word/2024/wordml/sdtformatlock" xmlns:w16se="http://schemas.microsoft.com/office/word/2015/wordml/symex" xmlns:wpg="http://schemas.microsoft.com/office/word/2010/wordprocessingGroup" xmlns:wpi="http://schemas.microsoft.com/office/word/2010/wordprocessingInk" xmlns:wne="http://schemas.microsoft.com/office/word/2006/wordml" xmlns:wps="http://schemas.microsoft.com/office/word/2010/wordprocessingShape" mc:Ignorable="w14 w15 w16se w16cid w16 w16cex w16sdtdh w16sdtfl cr w16du wp14">
   <w16cex:commentExtensible w16cex:durableId="0BD79FC7" w16cex:dateUtc="2024-09-01T21:48:00Z"/>
   <w16cex:commentExtensible w16cex:durableId="4CF47FA9" w16cex:dateUtc="2024-09-02T11:38:00Z"/>
   <w16cex:commentExtensible w16cex:durableId="00EEC448" w16cex:dateUtc="2024-09-01T21:54:00Z"/>
@@ -33810,7 +33819,7 @@
 </file>
 
 <file path=word/commentsIds.xml><?xml version="1.0" encoding="utf-8"?>
-<w16cid:commentsIds xmlns:wpc="http://schemas.microsoft.com/office/word/2010/wordprocessingCanvas" xmlns:cx="http://schemas.microsoft.com/office/drawing/2014/chartex" xmlns:cx1="http://schemas.microsoft.com/office/drawing/2015/9/8/chartex" xmlns:cx2="http://schemas.microsoft.com/office/drawing/2015/10/21/chartex" xmlns:cx3="http://schemas.microsoft.com/office/drawing/2016/5/9/chartex" xmlns:cx4="http://schemas.microsoft.com/office/drawing/2016/5/10/chartex" xmlns:cx5="http://schemas.microsoft.com/office/drawing/2016/5/11/chartex" xmlns:cx6="http://schemas.microsoft.com/office/drawing/2016/5/12/chartex" xmlns:cx7="http://schemas.microsoft.com/office/drawing/2016/5/13/chartex" xmlns:cx8="http://schemas.microsoft.com/office/drawing/2016/5/14/chartex" xmlns:mc="http://schemas.openxmlformats.org/markup-compatibility/2006" xmlns:aink="http://schemas.microsoft.com/office/drawing/2016/ink" xmlns:am3d="http://schemas.microsoft.com/office/drawing/2017/model3d" xmlns:o="urn:schemas-microsoft-com:office:office" xmlns:oel="http://schemas.microsoft.com/office/2019/extlst" xmlns:r="http://schemas.openxmlformats.org/officeDocument/2006/relationships" xmlns:m="http://schemas.openxmlformats.org/officeDocument/2006/math" xmlns:v="urn:schemas-microsoft-com:vml" xmlns:wp14="http://schemas.microsoft.com/office/word/2010/wordprocessingDrawing" xmlns:wp="http://schemas.openxmlformats.org/drawingml/2006/wordprocessingDrawing" xmlns:w10="urn:schemas-microsoft-com:office:word" xmlns:w="http://schemas.openxmlformats.org/wordprocessingml/2006/main" xmlns:w14="http://schemas.microsoft.com/office/word/2010/wordml" xmlns:w15="http://schemas.microsoft.com/office/word/2012/wordml" xmlns:w16cex="http://schemas.microsoft.com/office/word/2018/wordml/cex" xmlns:w16cid="http://schemas.microsoft.com/office/word/2016/wordml/cid" xmlns:w16="http://schemas.microsoft.com/office/word/2018/wordml" xmlns:w16du="http://schemas.microsoft.com/office/word/2023/wordml/word16du" xmlns:w16sdtdh="http://schemas.microsoft.com/office/word/2020/wordml/sdtdatahash" xmlns:w16se="http://schemas.microsoft.com/office/word/2015/wordml/symex" xmlns:wpg="http://schemas.microsoft.com/office/word/2010/wordprocessingGroup" xmlns:wpi="http://schemas.microsoft.com/office/word/2010/wordprocessingInk" xmlns:wne="http://schemas.microsoft.com/office/word/2006/wordml" xmlns:wps="http://schemas.microsoft.com/office/word/2010/wordprocessingShape" mc:Ignorable="w14 w15 w16se w16cid w16 w16cex w16sdtdh w16du wp14">
+<w16cid:commentsIds xmlns:wpc="http://schemas.microsoft.com/office/word/2010/wordprocessingCanvas" xmlns:cx="http://schemas.microsoft.com/office/drawing/2014/chartex" xmlns:cx1="http://schemas.microsoft.com/office/drawing/2015/9/8/chartex" xmlns:cx2="http://schemas.microsoft.com/office/drawing/2015/10/21/chartex" xmlns:cx3="http://schemas.microsoft.com/office/drawing/2016/5/9/chartex" xmlns:cx4="http://schemas.microsoft.com/office/drawing/2016/5/10/chartex" xmlns:cx5="http://schemas.microsoft.com/office/drawing/2016/5/11/chartex" xmlns:cx6="http://schemas.microsoft.com/office/drawing/2016/5/12/chartex" xmlns:cx7="http://schemas.microsoft.com/office/drawing/2016/5/13/chartex" xmlns:cx8="http://schemas.microsoft.com/office/drawing/2016/5/14/chartex" xmlns:mc="http://schemas.openxmlformats.org/markup-compatibility/2006" xmlns:aink="http://schemas.microsoft.com/office/drawing/2016/ink" xmlns:am3d="http://schemas.microsoft.com/office/drawing/2017/model3d" xmlns:o="urn:schemas-microsoft-com:office:office" xmlns:oel="http://schemas.microsoft.com/office/2019/extlst" xmlns:r="http://schemas.openxmlformats.org/officeDocument/2006/relationships" xmlns:m="http://schemas.openxmlformats.org/officeDocument/2006/math" xmlns:v="urn:schemas-microsoft-com:vml" xmlns:wp14="http://schemas.microsoft.com/office/word/2010/wordprocessingDrawing" xmlns:wp="http://schemas.openxmlformats.org/drawingml/2006/wordprocessingDrawing" xmlns:w10="urn:schemas-microsoft-com:office:word" xmlns:w="http://schemas.openxmlformats.org/wordprocessingml/2006/main" xmlns:w14="http://schemas.microsoft.com/office/word/2010/wordml" xmlns:w15="http://schemas.microsoft.com/office/word/2012/wordml" xmlns:w16cex="http://schemas.microsoft.com/office/word/2018/wordml/cex" xmlns:w16cid="http://schemas.microsoft.com/office/word/2016/wordml/cid" xmlns:w16="http://schemas.microsoft.com/office/word/2018/wordml" xmlns:w16du="http://schemas.microsoft.com/office/word/2023/wordml/word16du" xmlns:w16sdtdh="http://schemas.microsoft.com/office/word/2020/wordml/sdtdatahash" xmlns:w16sdtfl="http://schemas.microsoft.com/office/word/2024/wordml/sdtformatlock" xmlns:w16se="http://schemas.microsoft.com/office/word/2015/wordml/symex" xmlns:wpg="http://schemas.microsoft.com/office/word/2010/wordprocessingGroup" xmlns:wpi="http://schemas.microsoft.com/office/word/2010/wordprocessingInk" xmlns:wne="http://schemas.microsoft.com/office/word/2006/wordml" xmlns:wps="http://schemas.microsoft.com/office/word/2010/wordprocessingShape" mc:Ignorable="w14 w15 w16se w16cid w16 w16cex w16sdtdh w16sdtfl w16du wp14">
   <w16cid:commentId w16cid:paraId="5F72A49B" w16cid:durableId="0BD79FC7"/>
   <w16cid:commentId w16cid:paraId="4B41128C" w16cid:durableId="4CF47FA9"/>
   <w16cid:commentId w16cid:paraId="654701E3" w16cid:durableId="00EEC448"/>
@@ -33836,7 +33845,7 @@
 </file>
 
 <file path=word/endnotes.xml><?xml version="1.0" encoding="utf-8"?>
-<w:endnotes xmlns:wpc="http://schemas.microsoft.com/office/word/2010/wordprocessingCanvas" xmlns:cx="http://schemas.microsoft.com/office/drawing/2014/chartex" xmlns:cx1="http://schemas.microsoft.com/office/drawing/2015/9/8/chartex" xmlns:cx2="http://schemas.microsoft.com/office/drawing/2015/10/21/chartex" xmlns:cx3="http://schemas.microsoft.com/office/drawing/2016/5/9/chartex" xmlns:cx4="http://schemas.microsoft.com/office/drawing/2016/5/10/chartex" xmlns:cx5="http://schemas.microsoft.com/office/drawing/2016/5/11/chartex" xmlns:cx6="http://schemas.microsoft.com/office/drawing/2016/5/12/chartex" xmlns:cx7="http://schemas.microsoft.com/office/drawing/2016/5/13/chartex" xmlns:cx8="http://schemas.microsoft.com/office/drawing/2016/5/14/chartex" xmlns:mc="http://schemas.openxmlformats.org/markup-compatibility/2006" xmlns:aink="http://schemas.microsoft.com/office/drawing/2016/ink" xmlns:am3d="http://schemas.microsoft.com/office/drawing/2017/model3d" xmlns:o="urn:schemas-microsoft-com:office:office" xmlns:oel="http://schemas.microsoft.com/office/2019/extlst" xmlns:r="http://schemas.openxmlformats.org/officeDocument/2006/relationships" xmlns:m="http://schemas.openxmlformats.org/officeDocument/2006/math" xmlns:v="urn:schemas-microsoft-com:vml" xmlns:wp14="http://schemas.microsoft.com/office/word/2010/wordprocessingDrawing" xmlns:wp="http://schemas.openxmlformats.org/drawingml/2006/wordprocessingDrawing" xmlns:w10="urn:schemas-microsoft-com:office:word" xmlns:w="http://schemas.openxmlformats.org/wordprocessingml/2006/main" xmlns:w14="http://schemas.microsoft.com/office/word/2010/wordml" xmlns:w15="http://schemas.microsoft.com/office/word/2012/wordml" xmlns:w16cex="http://schemas.microsoft.com/office/word/2018/wordml/cex" xmlns:w16cid="http://schemas.microsoft.com/office/word/2016/wordml/cid" xmlns:w16="http://schemas.microsoft.com/office/word/2018/wordml" xmlns:w16du="http://schemas.microsoft.com/office/word/2023/wordml/word16du" xmlns:w16sdtdh="http://schemas.microsoft.com/office/word/2020/wordml/sdtdatahash" xmlns:w16se="http://schemas.microsoft.com/office/word/2015/wordml/symex" xmlns:wpg="http://schemas.microsoft.com/office/word/2010/wordprocessingGroup" xmlns:wpi="http://schemas.microsoft.com/office/word/2010/wordprocessingInk" xmlns:wne="http://schemas.microsoft.com/office/word/2006/wordml" xmlns:wps="http://schemas.microsoft.com/office/word/2010/wordprocessingShape" mc:Ignorable="w14 w15 w16se w16cid w16 w16cex w16sdtdh w16du wp14">
+<w:endnotes xmlns:wpc="http://schemas.microsoft.com/office/word/2010/wordprocessingCanvas" xmlns:cx="http://schemas.microsoft.com/office/drawing/2014/chartex" xmlns:cx1="http://schemas.microsoft.com/office/drawing/2015/9/8/chartex" xmlns:cx2="http://schemas.microsoft.com/office/drawing/2015/10/21/chartex" xmlns:cx3="http://schemas.microsoft.com/office/drawing/2016/5/9/chartex" xmlns:cx4="http://schemas.microsoft.com/office/drawing/2016/5/10/chartex" xmlns:cx5="http://schemas.microsoft.com/office/drawing/2016/5/11/chartex" xmlns:cx6="http://schemas.microsoft.com/office/drawing/2016/5/12/chartex" xmlns:cx7="http://schemas.microsoft.com/office/drawing/2016/5/13/chartex" xmlns:cx8="http://schemas.microsoft.com/office/drawing/2016/5/14/chartex" xmlns:mc="http://schemas.openxmlformats.org/markup-compatibility/2006" xmlns:aink="http://schemas.microsoft.com/office/drawing/2016/ink" xmlns:am3d="http://schemas.microsoft.com/office/drawing/2017/model3d" xmlns:o="urn:schemas-microsoft-com:office:office" xmlns:oel="http://schemas.microsoft.com/office/2019/extlst" xmlns:r="http://schemas.openxmlformats.org/officeDocument/2006/relationships" xmlns:m="http://schemas.openxmlformats.org/officeDocument/2006/math" xmlns:v="urn:schemas-microsoft-com:vml" xmlns:wp14="http://schemas.microsoft.com/office/word/2010/wordprocessingDrawing" xmlns:wp="http://schemas.openxmlformats.org/drawingml/2006/wordprocessingDrawing" xmlns:w10="urn:schemas-microsoft-com:office:word" xmlns:w="http://schemas.openxmlformats.org/wordprocessingml/2006/main" xmlns:w14="http://schemas.microsoft.com/office/word/2010/wordml" xmlns:w15="http://schemas.microsoft.com/office/word/2012/wordml" xmlns:w16cex="http://schemas.microsoft.com/office/word/2018/wordml/cex" xmlns:w16cid="http://schemas.microsoft.com/office/word/2016/wordml/cid" xmlns:w16="http://schemas.microsoft.com/office/word/2018/wordml" xmlns:w16du="http://schemas.microsoft.com/office/word/2023/wordml/word16du" xmlns:w16sdtdh="http://schemas.microsoft.com/office/word/2020/wordml/sdtdatahash" xmlns:w16sdtfl="http://schemas.microsoft.com/office/word/2024/wordml/sdtformatlock" xmlns:w16se="http://schemas.microsoft.com/office/word/2015/wordml/symex" xmlns:wpg="http://schemas.microsoft.com/office/word/2010/wordprocessingGroup" xmlns:wpi="http://schemas.microsoft.com/office/word/2010/wordprocessingInk" xmlns:wne="http://schemas.microsoft.com/office/word/2006/wordml" xmlns:wps="http://schemas.microsoft.com/office/word/2010/wordprocessingShape" mc:Ignorable="w14 w15 w16se w16cid w16 w16cex w16sdtdh w16sdtfl w16du wp14">
   <w:endnote w:type="separator" w:id="-1">
     <w:p>
       <w:pPr>
@@ -33861,7 +33870,7 @@
 </file>
 
 <file path=word/footnotes.xml><?xml version="1.0" encoding="utf-8"?>
-<w:footnotes xmlns:wpc="http://schemas.microsoft.com/office/word/2010/wordprocessingCanvas" xmlns:cx="http://schemas.microsoft.com/office/drawing/2014/chartex" xmlns:cx1="http://schemas.microsoft.com/office/drawing/2015/9/8/chartex" xmlns:cx2="http://schemas.microsoft.com/office/drawing/2015/10/21/chartex" xmlns:cx3="http://schemas.microsoft.com/office/drawing/2016/5/9/chartex" xmlns:cx4="http://schemas.microsoft.com/office/drawing/2016/5/10/chartex" xmlns:cx5="http://schemas.microsoft.com/office/drawing/2016/5/11/chartex" xmlns:cx6="http://schemas.microsoft.com/office/drawing/2016/5/12/chartex" xmlns:cx7="http://schemas.microsoft.com/office/drawing/2016/5/13/chartex" xmlns:cx8="http://schemas.microsoft.com/office/drawing/2016/5/14/chartex" xmlns:mc="http://schemas.openxmlformats.org/markup-compatibility/2006" xmlns:aink="http://schemas.microsoft.com/office/drawing/2016/ink" xmlns:am3d="http://schemas.microsoft.com/office/drawing/2017/model3d" xmlns:o="urn:schemas-microsoft-com:office:office" xmlns:oel="http://schemas.microsoft.com/office/2019/extlst" xmlns:r="http://schemas.openxmlformats.org/officeDocument/2006/relationships" xmlns:m="http://schemas.openxmlformats.org/officeDocument/2006/math" xmlns:v="urn:schemas-microsoft-com:vml" xmlns:wp14="http://schemas.microsoft.com/office/word/2010/wordprocessingDrawing" xmlns:wp="http://schemas.openxmlformats.org/drawingml/2006/wordprocessingDrawing" xmlns:w10="urn:schemas-microsoft-com:office:word" xmlns:w="http://schemas.openxmlformats.org/wordprocessingml/2006/main" xmlns:w14="http://schemas.microsoft.com/office/word/2010/wordml" xmlns:w15="http://schemas.microsoft.com/office/word/2012/wordml" xmlns:w16cex="http://schemas.microsoft.com/office/word/2018/wordml/cex" xmlns:w16cid="http://schemas.microsoft.com/office/word/2016/wordml/cid" xmlns:w16="http://schemas.microsoft.com/office/word/2018/wordml" xmlns:w16du="http://schemas.microsoft.com/office/word/2023/wordml/word16du" xmlns:w16sdtdh="http://schemas.microsoft.com/office/word/2020/wordml/sdtdatahash" xmlns:w16se="http://schemas.microsoft.com/office/word/2015/wordml/symex" xmlns:wpg="http://schemas.microsoft.com/office/word/2010/wordprocessingGroup" xmlns:wpi="http://schemas.microsoft.com/office/word/2010/wordprocessingInk" xmlns:wne="http://schemas.microsoft.com/office/word/2006/wordml" xmlns:wps="http://schemas.microsoft.com/office/word/2010/wordprocessingShape" mc:Ignorable="w14 w15 w16se w16cid w16 w16cex w16sdtdh w16du wp14">
+<w:footnotes xmlns:wpc="http://schemas.microsoft.com/office/word/2010/wordprocessingCanvas" xmlns:cx="http://schemas.microsoft.com/office/drawing/2014/chartex" xmlns:cx1="http://schemas.microsoft.com/office/drawing/2015/9/8/chartex" xmlns:cx2="http://schemas.microsoft.com/office/drawing/2015/10/21/chartex" xmlns:cx3="http://schemas.microsoft.com/office/drawing/2016/5/9/chartex" xmlns:cx4="http://schemas.microsoft.com/office/drawing/2016/5/10/chartex" xmlns:cx5="http://schemas.microsoft.com/office/drawing/2016/5/11/chartex" xmlns:cx6="http://schemas.microsoft.com/office/drawing/2016/5/12/chartex" xmlns:cx7="http://schemas.microsoft.com/office/drawing/2016/5/13/chartex" xmlns:cx8="http://schemas.microsoft.com/office/drawing/2016/5/14/chartex" xmlns:mc="http://schemas.openxmlformats.org/markup-compatibility/2006" xmlns:aink="http://schemas.microsoft.com/office/drawing/2016/ink" xmlns:am3d="http://schemas.microsoft.com/office/drawing/2017/model3d" xmlns:o="urn:schemas-microsoft-com:office:office" xmlns:oel="http://schemas.microsoft.com/office/2019/extlst" xmlns:r="http://schemas.openxmlformats.org/officeDocument/2006/relationships" xmlns:m="http://schemas.openxmlformats.org/officeDocument/2006/math" xmlns:v="urn:schemas-microsoft-com:vml" xmlns:wp14="http://schemas.microsoft.com/office/word/2010/wordprocessingDrawing" xmlns:wp="http://schemas.openxmlformats.org/drawingml/2006/wordprocessingDrawing" xmlns:w10="urn:schemas-microsoft-com:office:word" xmlns:w="http://schemas.openxmlformats.org/wordprocessingml/2006/main" xmlns:w14="http://schemas.microsoft.com/office/word/2010/wordml" xmlns:w15="http://schemas.microsoft.com/office/word/2012/wordml" xmlns:w16cex="http://schemas.microsoft.com/office/word/2018/wordml/cex" xmlns:w16cid="http://schemas.microsoft.com/office/word/2016/wordml/cid" xmlns:w16="http://schemas.microsoft.com/office/word/2018/wordml" xmlns:w16du="http://schemas.microsoft.com/office/word/2023/wordml/word16du" xmlns:w16sdtdh="http://schemas.microsoft.com/office/word/2020/wordml/sdtdatahash" xmlns:w16sdtfl="http://schemas.microsoft.com/office/word/2024/wordml/sdtformatlock" xmlns:w16se="http://schemas.microsoft.com/office/word/2015/wordml/symex" xmlns:wpg="http://schemas.microsoft.com/office/word/2010/wordprocessingGroup" xmlns:wpi="http://schemas.microsoft.com/office/word/2010/wordprocessingInk" xmlns:wne="http://schemas.microsoft.com/office/word/2006/wordml" xmlns:wps="http://schemas.microsoft.com/office/word/2010/wordprocessingShape" mc:Ignorable="w14 w15 w16se w16cid w16 w16cex w16sdtdh w16sdtfl w16du wp14">
   <w:footnote w:type="separator" w:id="-1">
     <w:p>
       <w:pPr>
@@ -33886,7 +33895,7 @@
 </file>
 
 <file path=word/header1.xml><?xml version="1.0" encoding="utf-8"?>
-<w:hdr xmlns:wpc="http://schemas.microsoft.com/office/word/2010/wordprocessingCanvas" xmlns:cx="http://schemas.microsoft.com/office/drawing/2014/chartex" xmlns:cx1="http://schemas.microsoft.com/office/drawing/2015/9/8/chartex" xmlns:cx2="http://schemas.microsoft.com/office/drawing/2015/10/21/chartex" xmlns:cx3="http://schemas.microsoft.com/office/drawing/2016/5/9/chartex" xmlns:cx4="http://schemas.microsoft.com/office/drawing/2016/5/10/chartex" xmlns:cx5="http://schemas.microsoft.com/office/drawing/2016/5/11/chartex" xmlns:cx6="http://schemas.microsoft.com/office/drawing/2016/5/12/chartex" xmlns:cx7="http://schemas.microsoft.com/office/drawing/2016/5/13/chartex" xmlns:cx8="http://schemas.microsoft.com/office/drawing/2016/5/14/chartex" xmlns:mc="http://schemas.openxmlformats.org/markup-compatibility/2006" xmlns:aink="http://schemas.microsoft.com/office/drawing/2016/ink" xmlns:am3d="http://schemas.microsoft.com/office/drawing/2017/model3d" xmlns:o="urn:schemas-microsoft-com:office:office" xmlns:oel="http://schemas.microsoft.com/office/2019/extlst" xmlns:r="http://schemas.openxmlformats.org/officeDocument/2006/relationships" xmlns:m="http://schemas.openxmlformats.org/officeDocument/2006/math" xmlns:v="urn:schemas-microsoft-com:vml" xmlns:wp14="http://schemas.microsoft.com/office/word/2010/wordprocessingDrawing" xmlns:wp="http://schemas.openxmlformats.org/drawingml/2006/wordprocessingDrawing" xmlns:w10="urn:schemas-microsoft-com:office:word" xmlns:w="http://schemas.openxmlformats.org/wordprocessingml/2006/main" xmlns:w14="http://schemas.microsoft.com/office/word/2010/wordml" xmlns:w15="http://schemas.microsoft.com/office/word/2012/wordml" xmlns:w16cex="http://schemas.microsoft.com/office/word/2018/wordml/cex" xmlns:w16cid="http://schemas.microsoft.com/office/word/2016/wordml/cid" xmlns:w16="http://schemas.microsoft.com/office/word/2018/wordml" xmlns:w16du="http://schemas.microsoft.com/office/word/2023/wordml/word16du" xmlns:w16sdtdh="http://schemas.microsoft.com/office/word/2020/wordml/sdtdatahash" xmlns:w16se="http://schemas.microsoft.com/office/word/2015/wordml/symex" xmlns:wpg="http://schemas.microsoft.com/office/word/2010/wordprocessingGroup" xmlns:wpi="http://schemas.microsoft.com/office/word/2010/wordprocessingInk" xmlns:wne="http://schemas.microsoft.com/office/word/2006/wordml" xmlns:wps="http://schemas.microsoft.com/office/word/2010/wordprocessingShape" mc:Ignorable="w14 w15 w16se w16cid w16 w16cex w16sdtdh w16du wp14">
+<w:hdr xmlns:wpc="http://schemas.microsoft.com/office/word/2010/wordprocessingCanvas" xmlns:cx="http://schemas.microsoft.com/office/drawing/2014/chartex" xmlns:cx1="http://schemas.microsoft.com/office/drawing/2015/9/8/chartex" xmlns:cx2="http://schemas.microsoft.com/office/drawing/2015/10/21/chartex" xmlns:cx3="http://schemas.microsoft.com/office/drawing/2016/5/9/chartex" xmlns:cx4="http://schemas.microsoft.com/office/drawing/2016/5/10/chartex" xmlns:cx5="http://schemas.microsoft.com/office/drawing/2016/5/11/chartex" xmlns:cx6="http://schemas.microsoft.com/office/drawing/2016/5/12/chartex" xmlns:cx7="http://schemas.microsoft.com/office/drawing/2016/5/13/chartex" xmlns:cx8="http://schemas.microsoft.com/office/drawing/2016/5/14/chartex" xmlns:mc="http://schemas.openxmlformats.org/markup-compatibility/2006" xmlns:aink="http://schemas.microsoft.com/office/drawing/2016/ink" xmlns:am3d="http://schemas.microsoft.com/office/drawing/2017/model3d" xmlns:o="urn:schemas-microsoft-com:office:office" xmlns:oel="http://schemas.microsoft.com/office/2019/extlst" xmlns:r="http://schemas.openxmlformats.org/officeDocument/2006/relationships" xmlns:m="http://schemas.openxmlformats.org/officeDocument/2006/math" xmlns:v="urn:schemas-microsoft-com:vml" xmlns:wp14="http://schemas.microsoft.com/office/word/2010/wordprocessingDrawing" xmlns:wp="http://schemas.openxmlformats.org/drawingml/2006/wordprocessingDrawing" xmlns:w10="urn:schemas-microsoft-com:office:word" xmlns:w="http://schemas.openxmlformats.org/wordprocessingml/2006/main" xmlns:w14="http://schemas.microsoft.com/office/word/2010/wordml" xmlns:w15="http://schemas.microsoft.com/office/word/2012/wordml" xmlns:w16cex="http://schemas.microsoft.com/office/word/2018/wordml/cex" xmlns:w16cid="http://schemas.microsoft.com/office/word/2016/wordml/cid" xmlns:w16="http://schemas.microsoft.com/office/word/2018/wordml" xmlns:w16du="http://schemas.microsoft.com/office/word/2023/wordml/word16du" xmlns:w16sdtdh="http://schemas.microsoft.com/office/word/2020/wordml/sdtdatahash" xmlns:w16sdtfl="http://schemas.microsoft.com/office/word/2024/wordml/sdtformatlock" xmlns:w16se="http://schemas.microsoft.com/office/word/2015/wordml/symex" xmlns:wpg="http://schemas.microsoft.com/office/word/2010/wordprocessingGroup" xmlns:wpi="http://schemas.microsoft.com/office/word/2010/wordprocessingInk" xmlns:wne="http://schemas.microsoft.com/office/word/2006/wordml" xmlns:wps="http://schemas.microsoft.com/office/word/2010/wordprocessingShape" mc:Ignorable="w14 w15 w16se w16cid w16 w16cex w16sdtdh w16sdtfl w16du wp14">
   <w:sdt>
     <w:sdtPr>
       <w:id w:val="-2088364513"/>
@@ -33931,7 +33940,7 @@
 </file>
 
 <file path=word/numbering.xml><?xml version="1.0" encoding="utf-8"?>
-<w:numbering xmlns:wpc="http://schemas.microsoft.com/office/word/2010/wordprocessingCanvas" xmlns:cx="http://schemas.microsoft.com/office/drawing/2014/chartex" xmlns:cx1="http://schemas.microsoft.com/office/drawing/2015/9/8/chartex" xmlns:cx2="http://schemas.microsoft.com/office/drawing/2015/10/21/chartex" xmlns:cx3="http://schemas.microsoft.com/office/drawing/2016/5/9/chartex" xmlns:cx4="http://schemas.microsoft.com/office/drawing/2016/5/10/chartex" xmlns:cx5="http://schemas.microsoft.com/office/drawing/2016/5/11/chartex" xmlns:cx6="http://schemas.microsoft.com/office/drawing/2016/5/12/chartex" xmlns:cx7="http://schemas.microsoft.com/office/drawing/2016/5/13/chartex" xmlns:cx8="http://schemas.microsoft.com/office/drawing/2016/5/14/chartex" xmlns:mc="http://schemas.openxmlformats.org/markup-compatibility/2006" xmlns:aink="http://schemas.microsoft.com/office/drawing/2016/ink" xmlns:am3d="http://schemas.microsoft.com/office/drawing/2017/model3d" xmlns:o="urn:schemas-microsoft-com:office:office" xmlns:oel="http://schemas.microsoft.com/office/2019/extlst" xmlns:r="http://schemas.openxmlformats.org/officeDocument/2006/relationships" xmlns:m="http://schemas.openxmlformats.org/officeDocument/2006/math" xmlns:v="urn:schemas-microsoft-com:vml" xmlns:wp14="http://schemas.microsoft.com/office/word/2010/wordprocessingDrawing" xmlns:wp="http://schemas.openxmlformats.org/drawingml/2006/wordprocessingDrawing" xmlns:w10="urn:schemas-microsoft-com:office:word" xmlns:w="http://schemas.openxmlformats.org/wordprocessingml/2006/main" xmlns:w14="http://schemas.microsoft.com/office/word/2010/wordml" xmlns:w15="http://schemas.microsoft.com/office/word/2012/wordml" xmlns:w16cex="http://schemas.microsoft.com/office/word/2018/wordml/cex" xmlns:w16cid="http://schemas.microsoft.com/office/word/2016/wordml/cid" xmlns:w16="http://schemas.microsoft.com/office/word/2018/wordml" xmlns:w16du="http://schemas.microsoft.com/office/word/2023/wordml/word16du" xmlns:w16sdtdh="http://schemas.microsoft.com/office/word/2020/wordml/sdtdatahash" xmlns:w16se="http://schemas.microsoft.com/office/word/2015/wordml/symex" xmlns:wpg="http://schemas.microsoft.com/office/word/2010/wordprocessingGroup" xmlns:wpi="http://schemas.microsoft.com/office/word/2010/wordprocessingInk" xmlns:wne="http://schemas.microsoft.com/office/word/2006/wordml" xmlns:wps="http://schemas.microsoft.com/office/word/2010/wordprocessingShape" mc:Ignorable="w14 w15 w16se w16cid w16 w16cex w16sdtdh w16du wp14">
+<w:numbering xmlns:wpc="http://schemas.microsoft.com/office/word/2010/wordprocessingCanvas" xmlns:cx="http://schemas.microsoft.com/office/drawing/2014/chartex" xmlns:cx1="http://schemas.microsoft.com/office/drawing/2015/9/8/chartex" xmlns:cx2="http://schemas.microsoft.com/office/drawing/2015/10/21/chartex" xmlns:cx3="http://schemas.microsoft.com/office/drawing/2016/5/9/chartex" xmlns:cx4="http://schemas.microsoft.com/office/drawing/2016/5/10/chartex" xmlns:cx5="http://schemas.microsoft.com/office/drawing/2016/5/11/chartex" xmlns:cx6="http://schemas.microsoft.com/office/drawing/2016/5/12/chartex" xmlns:cx7="http://schemas.microsoft.com/office/drawing/2016/5/13/chartex" xmlns:cx8="http://schemas.microsoft.com/office/drawing/2016/5/14/chartex" xmlns:mc="http://schemas.openxmlformats.org/markup-compatibility/2006" xmlns:aink="http://schemas.microsoft.com/office/drawing/2016/ink" xmlns:am3d="http://schemas.microsoft.com/office/drawing/2017/model3d" xmlns:o="urn:schemas-microsoft-com:office:office" xmlns:oel="http://schemas.microsoft.com/office/2019/extlst" xmlns:r="http://schemas.openxmlformats.org/officeDocument/2006/relationships" xmlns:m="http://schemas.openxmlformats.org/officeDocument/2006/math" xmlns:v="urn:schemas-microsoft-com:vml" xmlns:wp14="http://schemas.microsoft.com/office/word/2010/wordprocessingDrawing" xmlns:wp="http://schemas.openxmlformats.org/drawingml/2006/wordprocessingDrawing" xmlns:w10="urn:schemas-microsoft-com:office:word" xmlns:w="http://schemas.openxmlformats.org/wordprocessingml/2006/main" xmlns:w14="http://schemas.microsoft.com/office/word/2010/wordml" xmlns:w15="http://schemas.microsoft.com/office/word/2012/wordml" xmlns:w16cex="http://schemas.microsoft.com/office/word/2018/wordml/cex" xmlns:w16cid="http://schemas.microsoft.com/office/word/2016/wordml/cid" xmlns:w16="http://schemas.microsoft.com/office/word/2018/wordml" xmlns:w16du="http://schemas.microsoft.com/office/word/2023/wordml/word16du" xmlns:w16sdtdh="http://schemas.microsoft.com/office/word/2020/wordml/sdtdatahash" xmlns:w16sdtfl="http://schemas.microsoft.com/office/word/2024/wordml/sdtformatlock" xmlns:w16se="http://schemas.microsoft.com/office/word/2015/wordml/symex" xmlns:wpg="http://schemas.microsoft.com/office/word/2010/wordprocessingGroup" xmlns:wpi="http://schemas.microsoft.com/office/word/2010/wordprocessingInk" xmlns:wne="http://schemas.microsoft.com/office/word/2006/wordml" xmlns:wps="http://schemas.microsoft.com/office/word/2010/wordprocessingShape" mc:Ignorable="w14 w15 w16se w16cid w16 w16cex w16sdtdh w16sdtfl w16du wp14">
   <w:abstractNum w:abstractNumId="0" w15:restartNumberingAfterBreak="0">
     <w:nsid w:val="03C43488"/>
     <w:multiLevelType w:val="multilevel"/>
@@ -37605,7 +37614,7 @@
 </file>
 
 <file path=word/people.xml><?xml version="1.0" encoding="utf-8"?>
-<w15:people xmlns:wpc="http://schemas.microsoft.com/office/word/2010/wordprocessingCanvas" xmlns:cx="http://schemas.microsoft.com/office/drawing/2014/chartex" xmlns:cx1="http://schemas.microsoft.com/office/drawing/2015/9/8/chartex" xmlns:cx2="http://schemas.microsoft.com/office/drawing/2015/10/21/chartex" xmlns:cx3="http://schemas.microsoft.com/office/drawing/2016/5/9/chartex" xmlns:cx4="http://schemas.microsoft.com/office/drawing/2016/5/10/chartex" xmlns:cx5="http://schemas.microsoft.com/office/drawing/2016/5/11/chartex" xmlns:cx6="http://schemas.microsoft.com/office/drawing/2016/5/12/chartex" xmlns:cx7="http://schemas.microsoft.com/office/drawing/2016/5/13/chartex" xmlns:cx8="http://schemas.microsoft.com/office/drawing/2016/5/14/chartex" xmlns:mc="http://schemas.openxmlformats.org/markup-compatibility/2006" xmlns:aink="http://schemas.microsoft.com/office/drawing/2016/ink" xmlns:am3d="http://schemas.microsoft.com/office/drawing/2017/model3d" xmlns:o="urn:schemas-microsoft-com:office:office" xmlns:oel="http://schemas.microsoft.com/office/2019/extlst" xmlns:r="http://schemas.openxmlformats.org/officeDocument/2006/relationships" xmlns:m="http://schemas.openxmlformats.org/officeDocument/2006/math" xmlns:v="urn:schemas-microsoft-com:vml" xmlns:wp14="http://schemas.microsoft.com/office/word/2010/wordprocessingDrawing" xmlns:wp="http://schemas.openxmlformats.org/drawingml/2006/wordprocessingDrawing" xmlns:w10="urn:schemas-microsoft-com:office:word" xmlns:w="http://schemas.openxmlformats.org/wordprocessingml/2006/main" xmlns:w14="http://schemas.microsoft.com/office/word/2010/wordml" xmlns:w15="http://schemas.microsoft.com/office/word/2012/wordml" xmlns:w16cex="http://schemas.microsoft.com/office/word/2018/wordml/cex" xmlns:w16cid="http://schemas.microsoft.com/office/word/2016/wordml/cid" xmlns:w16="http://schemas.microsoft.com/office/word/2018/wordml" xmlns:w16du="http://schemas.microsoft.com/office/word/2023/wordml/word16du" xmlns:w16sdtdh="http://schemas.microsoft.com/office/word/2020/wordml/sdtdatahash" xmlns:w16se="http://schemas.microsoft.com/office/word/2015/wordml/symex" xmlns:wpg="http://schemas.microsoft.com/office/word/2010/wordprocessingGroup" xmlns:wpi="http://schemas.microsoft.com/office/word/2010/wordprocessingInk" xmlns:wne="http://schemas.microsoft.com/office/word/2006/wordml" xmlns:wps="http://schemas.microsoft.com/office/word/2010/wordprocessingShape" mc:Ignorable="w14 w15 w16se w16cid w16 w16cex w16sdtdh w16du wp14">
+<w15:people xmlns:wpc="http://schemas.microsoft.com/office/word/2010/wordprocessingCanvas" xmlns:cx="http://schemas.microsoft.com/office/drawing/2014/chartex" xmlns:cx1="http://schemas.microsoft.com/office/drawing/2015/9/8/chartex" xmlns:cx2="http://schemas.microsoft.com/office/drawing/2015/10/21/chartex" xmlns:cx3="http://schemas.microsoft.com/office/drawing/2016/5/9/chartex" xmlns:cx4="http://schemas.microsoft.com/office/drawing/2016/5/10/chartex" xmlns:cx5="http://schemas.microsoft.com/office/drawing/2016/5/11/chartex" xmlns:cx6="http://schemas.microsoft.com/office/drawing/2016/5/12/chartex" xmlns:cx7="http://schemas.microsoft.com/office/drawing/2016/5/13/chartex" xmlns:cx8="http://schemas.microsoft.com/office/drawing/2016/5/14/chartex" xmlns:mc="http://schemas.openxmlformats.org/markup-compatibility/2006" xmlns:aink="http://schemas.microsoft.com/office/drawing/2016/ink" xmlns:am3d="http://schemas.microsoft.com/office/drawing/2017/model3d" xmlns:o="urn:schemas-microsoft-com:office:office" xmlns:oel="http://schemas.microsoft.com/office/2019/extlst" xmlns:r="http://schemas.openxmlformats.org/officeDocument/2006/relationships" xmlns:m="http://schemas.openxmlformats.org/officeDocument/2006/math" xmlns:v="urn:schemas-microsoft-com:vml" xmlns:wp14="http://schemas.microsoft.com/office/word/2010/wordprocessingDrawing" xmlns:wp="http://schemas.openxmlformats.org/drawingml/2006/wordprocessingDrawing" xmlns:w10="urn:schemas-microsoft-com:office:word" xmlns:w="http://schemas.openxmlformats.org/wordprocessingml/2006/main" xmlns:w14="http://schemas.microsoft.com/office/word/2010/wordml" xmlns:w15="http://schemas.microsoft.com/office/word/2012/wordml" xmlns:w16cex="http://schemas.microsoft.com/office/word/2018/wordml/cex" xmlns:w16cid="http://schemas.microsoft.com/office/word/2016/wordml/cid" xmlns:w16="http://schemas.microsoft.com/office/word/2018/wordml" xmlns:w16du="http://schemas.microsoft.com/office/word/2023/wordml/word16du" xmlns:w16sdtdh="http://schemas.microsoft.com/office/word/2020/wordml/sdtdatahash" xmlns:w16sdtfl="http://schemas.microsoft.com/office/word/2024/wordml/sdtformatlock" xmlns:w16se="http://schemas.microsoft.com/office/word/2015/wordml/symex" xmlns:wpg="http://schemas.microsoft.com/office/word/2010/wordprocessingGroup" xmlns:wpi="http://schemas.microsoft.com/office/word/2010/wordprocessingInk" xmlns:wne="http://schemas.microsoft.com/office/word/2006/wordml" xmlns:wps="http://schemas.microsoft.com/office/word/2010/wordprocessingShape" mc:Ignorable="w14 w15 w16se w16cid w16 w16cex w16sdtdh w16sdtfl w16du wp14">
   <w15:person w15:author="Metódio Armando">
     <w15:presenceInfo w15:providerId="Windows Live" w15:userId="37ece7412d3ec8af"/>
   </w15:person>
@@ -37616,7 +37625,7 @@
 </file>
 
 <file path=word/styles.xml><?xml version="1.0" encoding="utf-8"?>
-<w:styles xmlns:mc="http://schemas.openxmlformats.org/markup-compatibility/2006" xmlns:r="http://schemas.openxmlformats.org/officeDocument/2006/relationships" xmlns:w="http://schemas.openxmlformats.org/wordprocessingml/2006/main" xmlns:w14="http://schemas.microsoft.com/office/word/2010/wordml" xmlns:w15="http://schemas.microsoft.com/office/word/2012/wordml" xmlns:w16cex="http://schemas.microsoft.com/office/word/2018/wordml/cex" xmlns:w16cid="http://schemas.microsoft.com/office/word/2016/wordml/cid" xmlns:w16="http://schemas.microsoft.com/office/word/2018/wordml" xmlns:w16du="http://schemas.microsoft.com/office/word/2023/wordml/word16du" xmlns:w16sdtdh="http://schemas.microsoft.com/office/word/2020/wordml/sdtdatahash" xmlns:w16se="http://schemas.microsoft.com/office/word/2015/wordml/symex" mc:Ignorable="w14 w15 w16se w16cid w16 w16cex w16sdtdh w16du">
+<w:styles xmlns:mc="http://schemas.openxmlformats.org/markup-compatibility/2006" xmlns:r="http://schemas.openxmlformats.org/officeDocument/2006/relationships" xmlns:w="http://schemas.openxmlformats.org/wordprocessingml/2006/main" xmlns:w14="http://schemas.microsoft.com/office/word/2010/wordml" xmlns:w15="http://schemas.microsoft.com/office/word/2012/wordml" xmlns:w16cex="http://schemas.microsoft.com/office/word/2018/wordml/cex" xmlns:w16cid="http://schemas.microsoft.com/office/word/2016/wordml/cid" xmlns:w16="http://schemas.microsoft.com/office/word/2018/wordml" xmlns:w16du="http://schemas.microsoft.com/office/word/2023/wordml/word16du" xmlns:w16sdtdh="http://schemas.microsoft.com/office/word/2020/wordml/sdtdatahash" xmlns:w16sdtfl="http://schemas.microsoft.com/office/word/2024/wordml/sdtformatlock" xmlns:w16se="http://schemas.microsoft.com/office/word/2015/wordml/symex" mc:Ignorable="w14 w15 w16se w16cid w16 w16cex w16sdtdh w16sdtfl w16du">
   <w:docDefaults>
     <w:rPrDefault>
       <w:rPr>

</xml_diff>